<commit_message>
submit hw to git
was done before, but didn't know how to submit
</commit_message>
<xml_diff>
--- a/Exercise 1/Investigations/Exercise 1 HDFS HIVE Bug.docx
+++ b/Exercise 1/Investigations/Exercise 1 HDFS HIVE Bug.docx
@@ -129,7 +129,7 @@
     </w:p>
     <w:p>
       <w:r>
-        <w:t>Testing correctness of TECH table still</w:t>
+        <w:t>Testing correctness of TECH table</w:t>
       </w:r>
       <w:r>
         <w:t>.  As you can see, the TECH table is corrupt entry wise.</w:t>
@@ -227,15 +227,7 @@
     </w:p>
     <w:p>
       <w:r>
-        <w:t xml:space="preserve">Reloading says the </w:t>
-      </w:r>
-      <w:proofErr w:type="spellStart"/>
-      <w:r>
-        <w:t>hdfs</w:t>
-      </w:r>
-      <w:proofErr w:type="spellEnd"/>
-      <w:r>
-        <w:t xml:space="preserve"> file is gone</w:t>
+        <w:t>Reloading says the hdfs file is gone</w:t>
       </w:r>
     </w:p>
     <w:p>
@@ -426,13 +418,8 @@
     </w:p>
     <w:p>
       <w:r>
-        <w:t xml:space="preserve">Testing </w:t>
-      </w:r>
-      <w:proofErr w:type="spellStart"/>
-      <w:r>
-        <w:t>CleanTECH</w:t>
-      </w:r>
-      <w:proofErr w:type="spellEnd"/>
+        <w:t>Testing CleanTECH</w:t>
+      </w:r>
     </w:p>
     <w:p>
       <w:r>
@@ -477,13 +464,8 @@
       </w:r>
     </w:p>
     <w:p>
-      <w:proofErr w:type="gramStart"/>
-      <w:r>
-        <w:t>Create  and</w:t>
-      </w:r>
-      <w:proofErr w:type="gramEnd"/>
-      <w:r>
-        <w:t xml:space="preserve"> load Survey table</w:t>
+      <w:r>
+        <w:t>Create  and load Survey table</w:t>
       </w:r>
     </w:p>
     <w:p>
@@ -578,15 +560,7 @@
     </w:p>
     <w:p>
       <w:r>
-        <w:t xml:space="preserve">Testing </w:t>
-      </w:r>
-      <w:proofErr w:type="gramStart"/>
-      <w:r>
-        <w:t>casted  TECH</w:t>
-      </w:r>
-      <w:proofErr w:type="gramEnd"/>
-      <w:r>
-        <w:t xml:space="preserve"> table</w:t>
+        <w:t>Testing casted  TECH table</w:t>
       </w:r>
     </w:p>
     <w:p>
@@ -918,6 +892,8 @@
       <w:r>
         <w:t>It worked this time.  It refused to work previously because of the issues</w:t>
       </w:r>
+    </w:p>
+    <w:p>
       <w:bookmarkStart w:id="0" w:name="_GoBack"/>
       <w:bookmarkEnd w:id="0"/>
     </w:p>

</xml_diff>